<commit_message>
Changed the password parameter to be named, updated instructions
</commit_message>
<xml_diff>
--- a/StorageCraft ImageManager/Monitoring Instructions.docx
+++ b/StorageCraft ImageManager/Monitoring Instructions.docx
@@ -710,7 +710,16 @@
           <w:sz w:val="22"/>
           <w:szCs w:val="22"/>
         </w:rPr>
-        <w:t>ImageManager_Poll.ps1</w:t>
+        <w:t>ImageManagerPoll.</w:t>
+      </w:r>
+      <w:r>
+        <w:rPr>
+          <w:b/>
+          <w:bCs/>
+          <w:sz w:val="22"/>
+          <w:szCs w:val="22"/>
+        </w:rPr>
+        <w:t>exe</w:t>
       </w:r>
       <w:r>
         <w:tab/>
@@ -853,11 +862,19 @@
         </w:rPr>
         <w:t>ImageManager</w:t>
       </w:r>
-      <w:r>
-        <w:rPr>
-          <w:b/>
-        </w:rPr>
-        <w:t>_Poll.ps1</w:t>
+      <w:bookmarkStart w:id="0" w:name="_GoBack"/>
+      <w:bookmarkEnd w:id="0"/>
+      <w:r>
+        <w:rPr>
+          <w:b/>
+        </w:rPr>
+        <w:t>Poll.</w:t>
+      </w:r>
+      <w:r>
+        <w:rPr>
+          <w:b/>
+        </w:rPr>
+        <w:t>exe</w:t>
       </w:r>
       <w:r>
         <w:t xml:space="preserve"> </w:t>
@@ -1696,17 +1713,8 @@
           <w:sz w:val="22"/>
           <w:szCs w:val="22"/>
         </w:rPr>
-        <w:t xml:space="preserve"> service</w:t>
-      </w:r>
-      <w:r>
-        <w:rPr>
-          <w:sz w:val="22"/>
-          <w:szCs w:val="22"/>
-        </w:rPr>
-        <w:t xml:space="preserve"> and configure</w:t>
-      </w:r>
-      <w:bookmarkStart w:id="0" w:name="_GoBack"/>
-      <w:bookmarkEnd w:id="0"/>
+        <w:t xml:space="preserve"> service and configure</w:t>
+      </w:r>
     </w:p>
     <w:sectPr>
       <w:pgSz w:w="12240" w:h="16340"/>
@@ -2076,6 +2084,7 @@
   <w:style w:type="character" w:default="1" w:styleId="DefaultParagraphFont">
     <w:name w:val="Default Paragraph Font"/>
     <w:uiPriority w:val="1"/>
+    <w:semiHidden/>
     <w:unhideWhenUsed/>
   </w:style>
   <w:style w:type="table" w:default="1" w:styleId="TableNormal">

</xml_diff>